<commit_message>
Correcion de cuestionario en la seccion de informe final y concluciones
</commit_message>
<xml_diff>
--- a/Cuestionario.docx
+++ b/Cuestionario.docx
@@ -1,12 +1,12 @@
 
 <file path=word/document.xml><?xml version="1.0" encoding="utf-8"?>
-<w:document xmlns:ve="http://schemas.openxmlformats.org/markup-compatibility/2006" xmlns:o="urn:schemas-microsoft-com:office:office" xmlns:r="http://schemas.openxmlformats.org/officeDocument/2006/relationships" xmlns:m="http://schemas.openxmlformats.org/officeDocument/2006/math" xmlns:v="urn:schemas-microsoft-com:vml" xmlns:wp="http://schemas.openxmlformats.org/drawingml/2006/wordprocessingDrawing" xmlns:w10="urn:schemas-microsoft-com:office:word" xmlns:w="http://schemas.openxmlformats.org/wordprocessingml/2006/main" xmlns:wne="http://schemas.microsoft.com/office/word/2006/wordml">
+<w:document xmlns:wpc="http://schemas.microsoft.com/office/word/2010/wordprocessingCanvas" xmlns:mc="http://schemas.openxmlformats.org/markup-compatibility/2006" xmlns:o="urn:schemas-microsoft-com:office:office" xmlns:r="http://schemas.openxmlformats.org/officeDocument/2006/relationships" xmlns:m="http://schemas.openxmlformats.org/officeDocument/2006/math" xmlns:v="urn:schemas-microsoft-com:vml" xmlns:wp14="http://schemas.microsoft.com/office/word/2010/wordprocessingDrawing" xmlns:wp="http://schemas.openxmlformats.org/drawingml/2006/wordprocessingDrawing" xmlns:w10="urn:schemas-microsoft-com:office:word" xmlns:w="http://schemas.openxmlformats.org/wordprocessingml/2006/main" xmlns:w14="http://schemas.microsoft.com/office/word/2010/wordml" xmlns:wpg="http://schemas.microsoft.com/office/word/2010/wordprocessingGroup" xmlns:wpi="http://schemas.microsoft.com/office/word/2010/wordprocessingInk" xmlns:wne="http://schemas.microsoft.com/office/word/2006/wordml" xmlns:wps="http://schemas.microsoft.com/office/word/2010/wordprocessingShape" mc:Ignorable="w14 wp14">
   <w:body>
     <w:tbl>
       <w:tblPr>
         <w:tblStyle w:val="Tablaconcuadrcula"/>
         <w:tblW w:w="0" w:type="auto"/>
-        <w:tblLook w:val="04A0"/>
+        <w:tblLook w:val="04A0" w:firstRow="1" w:lastRow="0" w:firstColumn="1" w:lastColumn="0" w:noHBand="0" w:noVBand="1"/>
       </w:tblPr>
       <w:tblGrid>
         <w:gridCol w:w="8978"/>
@@ -387,43 +387,7 @@
                 <w:sz w:val="24"/>
                 <w:szCs w:val="24"/>
               </w:rPr>
-              <w:t>¿</w:t>
-            </w:r>
-            <w:proofErr w:type="spellStart"/>
-            <w:r>
-              <w:rPr>
-                <w:rFonts w:ascii="Arial" w:hAnsi="Arial" w:cs="Arial"/>
-                <w:sz w:val="24"/>
-                <w:szCs w:val="24"/>
-              </w:rPr>
-              <w:t>Que</w:t>
-            </w:r>
-            <w:proofErr w:type="spellEnd"/>
-            <w:r>
-              <w:rPr>
-                <w:rFonts w:ascii="Arial" w:hAnsi="Arial" w:cs="Arial"/>
-                <w:sz w:val="24"/>
-                <w:szCs w:val="24"/>
-              </w:rPr>
-              <w:t xml:space="preserve"> información desearía que se muestre sobre los libros? Puede seleccionar </w:t>
-            </w:r>
-            <w:proofErr w:type="spellStart"/>
-            <w:r>
-              <w:rPr>
-                <w:rFonts w:ascii="Arial" w:hAnsi="Arial" w:cs="Arial"/>
-                <w:sz w:val="24"/>
-                <w:szCs w:val="24"/>
-              </w:rPr>
-              <w:t>mas</w:t>
-            </w:r>
-            <w:proofErr w:type="spellEnd"/>
-            <w:r>
-              <w:rPr>
-                <w:rFonts w:ascii="Arial" w:hAnsi="Arial" w:cs="Arial"/>
-                <w:sz w:val="24"/>
-                <w:szCs w:val="24"/>
-              </w:rPr>
-              <w:t xml:space="preserve"> de una opción</w:t>
+              <w:t>¿Que información desearía que se muestre sobre los libros? Puede seleccionar mas de una opción</w:t>
             </w:r>
           </w:p>
           <w:p>
@@ -719,25 +683,7 @@
                 <w:sz w:val="24"/>
                 <w:szCs w:val="24"/>
               </w:rPr>
-              <w:t xml:space="preserve">? Puede seleccionar </w:t>
-            </w:r>
-            <w:proofErr w:type="spellStart"/>
-            <w:r>
-              <w:rPr>
-                <w:rFonts w:ascii="Arial" w:hAnsi="Arial" w:cs="Arial"/>
-                <w:sz w:val="24"/>
-                <w:szCs w:val="24"/>
-              </w:rPr>
-              <w:t>mas</w:t>
-            </w:r>
-            <w:proofErr w:type="spellEnd"/>
-            <w:r>
-              <w:rPr>
-                <w:rFonts w:ascii="Arial" w:hAnsi="Arial" w:cs="Arial"/>
-                <w:sz w:val="24"/>
-                <w:szCs w:val="24"/>
-              </w:rPr>
-              <w:t xml:space="preserve"> de una opción</w:t>
+              <w:t>? Puede seleccionar mas de una opción</w:t>
             </w:r>
           </w:p>
           <w:p>
@@ -901,29 +847,23 @@
                 <w:szCs w:val="24"/>
               </w:rPr>
             </w:pPr>
-            <w:r>
-              <w:rPr>
-                <w:rFonts w:ascii="Arial" w:hAnsi="Arial" w:cs="Arial"/>
-                <w:sz w:val="24"/>
-                <w:szCs w:val="24"/>
-              </w:rPr>
-              <w:t xml:space="preserve">Informe final y conclusiones: </w:t>
-            </w:r>
-            <w:commentRangeStart w:id="0"/>
-            <w:r>
-              <w:rPr>
-                <w:rFonts w:ascii="Arial" w:hAnsi="Arial" w:cs="Arial"/>
-                <w:sz w:val="24"/>
-                <w:szCs w:val="24"/>
-              </w:rPr>
-              <w:t>¿?</w:t>
-            </w:r>
-            <w:commentRangeEnd w:id="0"/>
-            <w:r>
-              <w:rPr>
-                <w:rStyle w:val="Refdecomentario"/>
-              </w:rPr>
-              <w:commentReference w:id="0"/>
+            <w:bookmarkStart w:id="0" w:name="_GoBack"/>
+            <w:bookmarkEnd w:id="0"/>
+            <w:r>
+              <w:rPr>
+                <w:rFonts w:ascii="Arial" w:hAnsi="Arial" w:cs="Arial"/>
+                <w:sz w:val="24"/>
+                <w:szCs w:val="24"/>
+              </w:rPr>
+              <w:t>Informe final y conclusiones:</w:t>
+            </w:r>
+            <w:r>
+              <w:rPr>
+                <w:rFonts w:ascii="Arial" w:hAnsi="Arial" w:cs="Arial"/>
+                <w:sz w:val="24"/>
+                <w:szCs w:val="24"/>
+              </w:rPr>
+              <w:t xml:space="preserve"> Se espera obtener información sobre las preferencias de los usuarios finales para poder mejorar el funcionamiento del sistema y satisfacer las necesidades de los usuarios</w:t>
             </w:r>
           </w:p>
         </w:tc>
@@ -936,8 +876,9 @@
           <w:color w:val="C00000"/>
           <w:lang w:eastAsia="es-AR"/>
         </w:rPr>
+        <w:lastRenderedPageBreak/>
         <w:pict>
-          <v:rect id="1 Rectángulo" o:spid="_x0000_s1026" style="position:absolute;margin-left:81.45pt;margin-top:23.6pt;width:362.25pt;height:4.5pt;z-index:251659264;visibility:visible;mso-position-horizontal-relative:text;mso-position-vertical-relative:text;v-text-anchor:middle" o:gfxdata="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" fillcolor="#680000" stroked="f" strokeweight="2pt"/>
+          <v:line id="2 Conector recto" o:spid="_x0000_s1027" style="position:absolute;z-index:251660288;visibility:visible;mso-position-horizontal-relative:text;mso-position-vertical-relative:text;mso-width-relative:margin;mso-height-relative:margin" from="81.35pt,346.9pt" to="443.6pt,346.9pt" o:gfxdata="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" strokecolor="#680000"/>
         </w:pict>
       </w:r>
       <w:r>
@@ -947,9 +888,123 @@
           <w:lang w:eastAsia="es-AR"/>
         </w:rPr>
         <w:pict>
-          <v:line id="2 Conector recto" o:spid="_x0000_s1027" style="position:absolute;z-index:251660288;visibility:visible;mso-position-horizontal-relative:text;mso-position-vertical-relative:text;mso-width-relative:margin;mso-height-relative:margin" from="81.35pt,30.9pt" to="443.6pt,30.9pt" o:gfxdata="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" strokecolor="#680000"/>
+          <v:rect id="1 Rectángulo" o:spid="_x0000_s1026" style="position:absolute;margin-left:81.35pt;margin-top:337.9pt;width:362.25pt;height:4.5pt;z-index:251659264;visibility:visible;mso-position-horizontal-relative:text;mso-position-vertical-relative:text;v-text-anchor:middle" o:gfxdata="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" fillcolor="#680000" stroked="f" strokeweight="2pt"/>
         </w:pict>
       </w:r>
+    </w:p>
+    <w:p/>
+    <w:p/>
+    <w:p/>
+    <w:p/>
+    <w:p/>
+    <w:p/>
+    <w:p/>
+    <w:p/>
+    <w:p/>
+    <w:p/>
+    <w:p/>
+    <w:p/>
+    <w:p/>
+    <w:p/>
+    <w:p>
+      <w:pPr>
+        <w:tabs>
+          <w:tab w:val="left" w:pos="7371"/>
+        </w:tabs>
+        <w:jc w:val="right"/>
+        <w:rPr>
+          <w:rFonts w:ascii="Arial" w:hAnsi="Arial" w:cs="Arial"/>
+          <w:b/>
+          <w:color w:val="808080" w:themeColor="background1" w:themeShade="80"/>
+          <w:sz w:val="24"/>
+          <w:szCs w:val="24"/>
+        </w:rPr>
+      </w:pPr>
+      <w:r>
+        <w:rPr>
+          <w:rFonts w:ascii="Arial" w:hAnsi="Arial" w:cs="Arial"/>
+          <w:b/>
+          <w:color w:val="808080" w:themeColor="background1" w:themeShade="80"/>
+          <w:sz w:val="24"/>
+          <w:szCs w:val="24"/>
+        </w:rPr>
+        <w:t>Cuestionario</w:t>
+      </w:r>
+    </w:p>
+    <w:p>
+      <w:pPr>
+        <w:tabs>
+          <w:tab w:val="left" w:pos="6521"/>
+        </w:tabs>
+        <w:jc w:val="right"/>
+        <w:rPr>
+          <w:rFonts w:ascii="Arial" w:hAnsi="Arial" w:cs="Arial"/>
+          <w:b/>
+          <w:color w:val="808080" w:themeColor="background1" w:themeShade="80"/>
+        </w:rPr>
+      </w:pPr>
+      <w:r>
+        <w:rPr>
+          <w:rFonts w:ascii="Arial" w:hAnsi="Arial" w:cs="Arial"/>
+          <w:b/>
+          <w:color w:val="808080" w:themeColor="background1" w:themeShade="80"/>
+        </w:rPr>
+        <w:t xml:space="preserve">Proyecto: </w:t>
+      </w:r>
+      <w:proofErr w:type="spellStart"/>
+      <w:r>
+        <w:rPr>
+          <w:rFonts w:ascii="Arial" w:hAnsi="Arial" w:cs="Arial"/>
+          <w:b/>
+          <w:color w:val="808080" w:themeColor="background1" w:themeShade="80"/>
+        </w:rPr>
+        <w:t>CookBooks</w:t>
+      </w:r>
+      <w:proofErr w:type="spellEnd"/>
+    </w:p>
+    <w:p>
+      <w:pPr>
+        <w:tabs>
+          <w:tab w:val="left" w:pos="6521"/>
+        </w:tabs>
+        <w:jc w:val="right"/>
+        <w:rPr>
+          <w:rFonts w:ascii="Arial" w:hAnsi="Arial" w:cs="Arial"/>
+          <w:b/>
+          <w:color w:val="808080" w:themeColor="background1" w:themeShade="80"/>
+        </w:rPr>
+      </w:pPr>
+      <w:r>
+        <w:rPr>
+          <w:rFonts w:ascii="Arial" w:hAnsi="Arial" w:cs="Arial"/>
+          <w:b/>
+          <w:color w:val="808080" w:themeColor="background1" w:themeShade="80"/>
+        </w:rPr>
+        <w:t xml:space="preserve">Identificación </w:t>
+      </w:r>
+      <w:proofErr w:type="spellStart"/>
+      <w:r>
+        <w:rPr>
+          <w:rFonts w:ascii="Arial" w:hAnsi="Arial" w:cs="Arial"/>
+          <w:b/>
+          <w:color w:val="808080" w:themeColor="background1" w:themeShade="80"/>
+        </w:rPr>
+        <w:t>Num</w:t>
+      </w:r>
+      <w:proofErr w:type="spellEnd"/>
+      <w:r>
+        <w:rPr>
+          <w:rFonts w:ascii="Arial" w:hAnsi="Arial" w:cs="Arial"/>
+          <w:b/>
+          <w:color w:val="808080" w:themeColor="background1" w:themeShade="80"/>
+        </w:rPr>
+        <w:t>.: ¿?</w:t>
+      </w:r>
+    </w:p>
+    <w:p>
+      <w:pPr>
+        <w:jc w:val="right"/>
+      </w:pPr>
     </w:p>
     <w:sectPr>
       <w:headerReference w:type="even" r:id="rId8"/>
@@ -959,7 +1014,7 @@
       <w:headerReference w:type="first" r:id="rId12"/>
       <w:footerReference w:type="first" r:id="rId13"/>
       <w:pgSz w:w="12240" w:h="15840"/>
-      <w:pgMar w:top="1417" w:right="1701" w:bottom="1417" w:left="1701" w:header="708" w:footer="708" w:gutter="0"/>
+      <w:pgMar w:top="1276" w:right="1701" w:bottom="1135" w:left="1701" w:header="708" w:footer="708" w:gutter="0"/>
       <w:cols w:space="708"/>
       <w:docGrid w:linePitch="360"/>
     </w:sectPr>
@@ -967,37 +1022,8 @@
 </w:document>
 </file>
 
-<file path=word/comments.xml><?xml version="1.0" encoding="utf-8"?>
-<w:comments xmlns:ve="http://schemas.openxmlformats.org/markup-compatibility/2006" xmlns:o="urn:schemas-microsoft-com:office:office" xmlns:r="http://schemas.openxmlformats.org/officeDocument/2006/relationships" xmlns:m="http://schemas.openxmlformats.org/officeDocument/2006/math" xmlns:v="urn:schemas-microsoft-com:vml" xmlns:wp="http://schemas.openxmlformats.org/drawingml/2006/wordprocessingDrawing" xmlns:w10="urn:schemas-microsoft-com:office:word" xmlns:w="http://schemas.openxmlformats.org/wordprocessingml/2006/main" xmlns:wne="http://schemas.microsoft.com/office/word/2006/wordml">
-  <w:comment w:id="0" w:author="Ariel" w:date="2014-05-08T13:18:00Z" w:initials="A">
-    <w:p>
-      <w:pPr>
-        <w:pStyle w:val="Textocomentario"/>
-      </w:pPr>
-      <w:r>
-        <w:rPr>
-          <w:rStyle w:val="Refdecomentario"/>
-        </w:rPr>
-        <w:annotationRef/>
-      </w:r>
-      <w:r>
-        <w:t xml:space="preserve">Tiene que poner la </w:t>
-      </w:r>
-      <w:proofErr w:type="spellStart"/>
-      <w:r>
-        <w:t>informacionque</w:t>
-      </w:r>
-      <w:proofErr w:type="spellEnd"/>
-      <w:r>
-        <w:t xml:space="preserve"> esperan obtener del cuestionario</w:t>
-      </w:r>
-    </w:p>
-  </w:comment>
-</w:comments>
-</file>
-
 <file path=word/endnotes.xml><?xml version="1.0" encoding="utf-8"?>
-<w:endnotes xmlns:ve="http://schemas.openxmlformats.org/markup-compatibility/2006" xmlns:o="urn:schemas-microsoft-com:office:office" xmlns:r="http://schemas.openxmlformats.org/officeDocument/2006/relationships" xmlns:m="http://schemas.openxmlformats.org/officeDocument/2006/math" xmlns:v="urn:schemas-microsoft-com:vml" xmlns:wp="http://schemas.openxmlformats.org/drawingml/2006/wordprocessingDrawing" xmlns:w10="urn:schemas-microsoft-com:office:word" xmlns:w="http://schemas.openxmlformats.org/wordprocessingml/2006/main" xmlns:wne="http://schemas.microsoft.com/office/word/2006/wordml">
+<w:endnotes xmlns:wpc="http://schemas.microsoft.com/office/word/2010/wordprocessingCanvas" xmlns:mc="http://schemas.openxmlformats.org/markup-compatibility/2006" xmlns:o="urn:schemas-microsoft-com:office:office" xmlns:r="http://schemas.openxmlformats.org/officeDocument/2006/relationships" xmlns:m="http://schemas.openxmlformats.org/officeDocument/2006/math" xmlns:v="urn:schemas-microsoft-com:vml" xmlns:wp14="http://schemas.microsoft.com/office/word/2010/wordprocessingDrawing" xmlns:wp="http://schemas.openxmlformats.org/drawingml/2006/wordprocessingDrawing" xmlns:w10="urn:schemas-microsoft-com:office:word" xmlns:w="http://schemas.openxmlformats.org/wordprocessingml/2006/main" xmlns:w14="http://schemas.microsoft.com/office/word/2010/wordml" xmlns:wpg="http://schemas.microsoft.com/office/word/2010/wordprocessingGroup" xmlns:wpi="http://schemas.microsoft.com/office/word/2010/wordprocessingInk" xmlns:wne="http://schemas.microsoft.com/office/word/2006/wordml" xmlns:wps="http://schemas.microsoft.com/office/word/2010/wordprocessingShape" mc:Ignorable="w14 wp14">
   <w:endnote w:type="separator" w:id="-1">
     <w:p>
       <w:pPr>
@@ -1022,7 +1048,7 @@
 </file>
 
 <file path=word/footer1.xml><?xml version="1.0" encoding="utf-8"?>
-<w:ftr xmlns:ve="http://schemas.openxmlformats.org/markup-compatibility/2006" xmlns:o="urn:schemas-microsoft-com:office:office" xmlns:r="http://schemas.openxmlformats.org/officeDocument/2006/relationships" xmlns:m="http://schemas.openxmlformats.org/officeDocument/2006/math" xmlns:v="urn:schemas-microsoft-com:vml" xmlns:wp="http://schemas.openxmlformats.org/drawingml/2006/wordprocessingDrawing" xmlns:w10="urn:schemas-microsoft-com:office:word" xmlns:w="http://schemas.openxmlformats.org/wordprocessingml/2006/main" xmlns:wne="http://schemas.microsoft.com/office/word/2006/wordml">
+<w:ftr xmlns:wpc="http://schemas.microsoft.com/office/word/2010/wordprocessingCanvas" xmlns:mc="http://schemas.openxmlformats.org/markup-compatibility/2006" xmlns:o="urn:schemas-microsoft-com:office:office" xmlns:r="http://schemas.openxmlformats.org/officeDocument/2006/relationships" xmlns:m="http://schemas.openxmlformats.org/officeDocument/2006/math" xmlns:v="urn:schemas-microsoft-com:vml" xmlns:wp14="http://schemas.microsoft.com/office/word/2010/wordprocessingDrawing" xmlns:wp="http://schemas.openxmlformats.org/drawingml/2006/wordprocessingDrawing" xmlns:w10="urn:schemas-microsoft-com:office:word" xmlns:w="http://schemas.openxmlformats.org/wordprocessingml/2006/main" xmlns:w14="http://schemas.microsoft.com/office/word/2010/wordml" xmlns:wpg="http://schemas.microsoft.com/office/word/2010/wordprocessingGroup" xmlns:wpi="http://schemas.microsoft.com/office/word/2010/wordprocessingInk" xmlns:wne="http://schemas.microsoft.com/office/word/2006/wordml" xmlns:wps="http://schemas.microsoft.com/office/word/2010/wordprocessingShape" mc:Ignorable="w14 wp14">
   <w:p>
     <w:pPr>
       <w:pStyle w:val="Piedepgina"/>
@@ -1069,7 +1095,7 @@
 </file>
 
 <file path=word/footer2.xml><?xml version="1.0" encoding="utf-8"?>
-<w:ftr xmlns:ve="http://schemas.openxmlformats.org/markup-compatibility/2006" xmlns:o="urn:schemas-microsoft-com:office:office" xmlns:r="http://schemas.openxmlformats.org/officeDocument/2006/relationships" xmlns:m="http://schemas.openxmlformats.org/officeDocument/2006/math" xmlns:v="urn:schemas-microsoft-com:vml" xmlns:wp="http://schemas.openxmlformats.org/drawingml/2006/wordprocessingDrawing" xmlns:w10="urn:schemas-microsoft-com:office:word" xmlns:w="http://schemas.openxmlformats.org/wordprocessingml/2006/main" xmlns:wne="http://schemas.microsoft.com/office/word/2006/wordml">
+<w:ftr xmlns:wpc="http://schemas.microsoft.com/office/word/2010/wordprocessingCanvas" xmlns:mc="http://schemas.openxmlformats.org/markup-compatibility/2006" xmlns:o="urn:schemas-microsoft-com:office:office" xmlns:r="http://schemas.openxmlformats.org/officeDocument/2006/relationships" xmlns:m="http://schemas.openxmlformats.org/officeDocument/2006/math" xmlns:v="urn:schemas-microsoft-com:vml" xmlns:wp14="http://schemas.microsoft.com/office/word/2010/wordprocessingDrawing" xmlns:wp="http://schemas.openxmlformats.org/drawingml/2006/wordprocessingDrawing" xmlns:w10="urn:schemas-microsoft-com:office:word" xmlns:w="http://schemas.openxmlformats.org/wordprocessingml/2006/main" xmlns:w14="http://schemas.microsoft.com/office/word/2010/wordml" xmlns:wpg="http://schemas.microsoft.com/office/word/2010/wordprocessingGroup" xmlns:wpi="http://schemas.microsoft.com/office/word/2010/wordprocessingInk" xmlns:wne="http://schemas.microsoft.com/office/word/2006/wordml" xmlns:wps="http://schemas.microsoft.com/office/word/2010/wordprocessingShape" mc:Ignorable="w14 wp14">
   <w:p>
     <w:pPr>
       <w:pStyle w:val="Piedepgina"/>
@@ -1079,7 +1105,7 @@
 </file>
 
 <file path=word/footer3.xml><?xml version="1.0" encoding="utf-8"?>
-<w:ftr xmlns:ve="http://schemas.openxmlformats.org/markup-compatibility/2006" xmlns:o="urn:schemas-microsoft-com:office:office" xmlns:r="http://schemas.openxmlformats.org/officeDocument/2006/relationships" xmlns:m="http://schemas.openxmlformats.org/officeDocument/2006/math" xmlns:v="urn:schemas-microsoft-com:vml" xmlns:wp="http://schemas.openxmlformats.org/drawingml/2006/wordprocessingDrawing" xmlns:w10="urn:schemas-microsoft-com:office:word" xmlns:w="http://schemas.openxmlformats.org/wordprocessingml/2006/main" xmlns:wne="http://schemas.microsoft.com/office/word/2006/wordml">
+<w:ftr xmlns:wpc="http://schemas.microsoft.com/office/word/2010/wordprocessingCanvas" xmlns:mc="http://schemas.openxmlformats.org/markup-compatibility/2006" xmlns:o="urn:schemas-microsoft-com:office:office" xmlns:r="http://schemas.openxmlformats.org/officeDocument/2006/relationships" xmlns:m="http://schemas.openxmlformats.org/officeDocument/2006/math" xmlns:v="urn:schemas-microsoft-com:vml" xmlns:wp14="http://schemas.microsoft.com/office/word/2010/wordprocessingDrawing" xmlns:wp="http://schemas.openxmlformats.org/drawingml/2006/wordprocessingDrawing" xmlns:w10="urn:schemas-microsoft-com:office:word" xmlns:w="http://schemas.openxmlformats.org/wordprocessingml/2006/main" xmlns:w14="http://schemas.microsoft.com/office/word/2010/wordml" xmlns:wpg="http://schemas.microsoft.com/office/word/2010/wordprocessingGroup" xmlns:wpi="http://schemas.microsoft.com/office/word/2010/wordprocessingInk" xmlns:wne="http://schemas.microsoft.com/office/word/2006/wordml" xmlns:wps="http://schemas.microsoft.com/office/word/2010/wordprocessingShape" mc:Ignorable="w14 wp14">
   <w:p>
     <w:pPr>
       <w:pStyle w:val="Piedepgina"/>
@@ -1089,7 +1115,7 @@
 </file>
 
 <file path=word/footnotes.xml><?xml version="1.0" encoding="utf-8"?>
-<w:footnotes xmlns:ve="http://schemas.openxmlformats.org/markup-compatibility/2006" xmlns:o="urn:schemas-microsoft-com:office:office" xmlns:r="http://schemas.openxmlformats.org/officeDocument/2006/relationships" xmlns:m="http://schemas.openxmlformats.org/officeDocument/2006/math" xmlns:v="urn:schemas-microsoft-com:vml" xmlns:wp="http://schemas.openxmlformats.org/drawingml/2006/wordprocessingDrawing" xmlns:w10="urn:schemas-microsoft-com:office:word" xmlns:w="http://schemas.openxmlformats.org/wordprocessingml/2006/main" xmlns:wne="http://schemas.microsoft.com/office/word/2006/wordml">
+<w:footnotes xmlns:wpc="http://schemas.microsoft.com/office/word/2010/wordprocessingCanvas" xmlns:mc="http://schemas.openxmlformats.org/markup-compatibility/2006" xmlns:o="urn:schemas-microsoft-com:office:office" xmlns:r="http://schemas.openxmlformats.org/officeDocument/2006/relationships" xmlns:m="http://schemas.openxmlformats.org/officeDocument/2006/math" xmlns:v="urn:schemas-microsoft-com:vml" xmlns:wp14="http://schemas.microsoft.com/office/word/2010/wordprocessingDrawing" xmlns:wp="http://schemas.openxmlformats.org/drawingml/2006/wordprocessingDrawing" xmlns:w10="urn:schemas-microsoft-com:office:word" xmlns:w="http://schemas.openxmlformats.org/wordprocessingml/2006/main" xmlns:w14="http://schemas.microsoft.com/office/word/2010/wordml" xmlns:wpg="http://schemas.microsoft.com/office/word/2010/wordprocessingGroup" xmlns:wpi="http://schemas.microsoft.com/office/word/2010/wordprocessingInk" xmlns:wne="http://schemas.microsoft.com/office/word/2006/wordml" xmlns:wps="http://schemas.microsoft.com/office/word/2010/wordprocessingShape" mc:Ignorable="w14 wp14">
   <w:footnote w:type="separator" w:id="-1">
     <w:p>
       <w:pPr>
@@ -1114,7 +1140,7 @@
 </file>
 
 <file path=word/header1.xml><?xml version="1.0" encoding="utf-8"?>
-<w:hdr xmlns:ve="http://schemas.openxmlformats.org/markup-compatibility/2006" xmlns:o="urn:schemas-microsoft-com:office:office" xmlns:r="http://schemas.openxmlformats.org/officeDocument/2006/relationships" xmlns:m="http://schemas.openxmlformats.org/officeDocument/2006/math" xmlns:v="urn:schemas-microsoft-com:vml" xmlns:wp="http://schemas.openxmlformats.org/drawingml/2006/wordprocessingDrawing" xmlns:w10="urn:schemas-microsoft-com:office:word" xmlns:w="http://schemas.openxmlformats.org/wordprocessingml/2006/main" xmlns:wne="http://schemas.microsoft.com/office/word/2006/wordml">
+<w:hdr xmlns:wpc="http://schemas.microsoft.com/office/word/2010/wordprocessingCanvas" xmlns:mc="http://schemas.openxmlformats.org/markup-compatibility/2006" xmlns:o="urn:schemas-microsoft-com:office:office" xmlns:r="http://schemas.openxmlformats.org/officeDocument/2006/relationships" xmlns:m="http://schemas.openxmlformats.org/officeDocument/2006/math" xmlns:v="urn:schemas-microsoft-com:vml" xmlns:wp14="http://schemas.microsoft.com/office/word/2010/wordprocessingDrawing" xmlns:wp="http://schemas.openxmlformats.org/drawingml/2006/wordprocessingDrawing" xmlns:w10="urn:schemas-microsoft-com:office:word" xmlns:w="http://schemas.openxmlformats.org/wordprocessingml/2006/main" xmlns:w14="http://schemas.microsoft.com/office/word/2010/wordml" xmlns:wpg="http://schemas.microsoft.com/office/word/2010/wordprocessingGroup" xmlns:wpi="http://schemas.microsoft.com/office/word/2010/wordprocessingInk" xmlns:wne="http://schemas.microsoft.com/office/word/2006/wordml" xmlns:wps="http://schemas.microsoft.com/office/word/2010/wordprocessingShape" mc:Ignorable="w14 wp14">
   <w:p>
     <w:pPr>
       <w:pStyle w:val="Encabezado"/>
@@ -1124,7 +1150,7 @@
 </file>
 
 <file path=word/header2.xml><?xml version="1.0" encoding="utf-8"?>
-<w:hdr xmlns:ve="http://schemas.openxmlformats.org/markup-compatibility/2006" xmlns:o="urn:schemas-microsoft-com:office:office" xmlns:r="http://schemas.openxmlformats.org/officeDocument/2006/relationships" xmlns:m="http://schemas.openxmlformats.org/officeDocument/2006/math" xmlns:v="urn:schemas-microsoft-com:vml" xmlns:wp="http://schemas.openxmlformats.org/drawingml/2006/wordprocessingDrawing" xmlns:w10="urn:schemas-microsoft-com:office:word" xmlns:w="http://schemas.openxmlformats.org/wordprocessingml/2006/main" xmlns:wne="http://schemas.microsoft.com/office/word/2006/wordml">
+<w:hdr xmlns:wpc="http://schemas.microsoft.com/office/word/2010/wordprocessingCanvas" xmlns:mc="http://schemas.openxmlformats.org/markup-compatibility/2006" xmlns:o="urn:schemas-microsoft-com:office:office" xmlns:r="http://schemas.openxmlformats.org/officeDocument/2006/relationships" xmlns:m="http://schemas.openxmlformats.org/officeDocument/2006/math" xmlns:v="urn:schemas-microsoft-com:vml" xmlns:wp14="http://schemas.microsoft.com/office/word/2010/wordprocessingDrawing" xmlns:wp="http://schemas.openxmlformats.org/drawingml/2006/wordprocessingDrawing" xmlns:w10="urn:schemas-microsoft-com:office:word" xmlns:w="http://schemas.openxmlformats.org/wordprocessingml/2006/main" xmlns:w14="http://schemas.microsoft.com/office/word/2010/wordml" xmlns:wpg="http://schemas.microsoft.com/office/word/2010/wordprocessingGroup" xmlns:wpi="http://schemas.microsoft.com/office/word/2010/wordprocessingInk" xmlns:wne="http://schemas.microsoft.com/office/word/2006/wordml" xmlns:wps="http://schemas.microsoft.com/office/word/2010/wordprocessingShape" mc:Ignorable="w14 wp14">
   <w:sdt>
     <w:sdtPr>
       <w:rPr>
@@ -1134,13 +1160,14 @@
         <w:szCs w:val="32"/>
       </w:rPr>
       <w:alias w:val="Título"/>
-      <w:id w:val="77738743"/>
+      <w:id w:val="1487213030"/>
       <w:placeholder>
         <w:docPart w:val="9BA555328BC147AE9835558B980FE2EC"/>
       </w:placeholder>
       <w:dataBinding w:prefixMappings="xmlns:ns0='http://schemas.openxmlformats.org/package/2006/metadata/core-properties' xmlns:ns1='http://purl.org/dc/elements/1.1/'" w:xpath="/ns0:coreProperties[1]/ns1:title[1]" w:storeItemID="{6C3C8BC8-F283-45AE-878A-BAB7291924A1}"/>
       <w:text/>
     </w:sdtPr>
+    <w:sdtEndPr/>
     <w:sdtContent>
       <w:p>
         <w:pPr>
@@ -1207,7 +1234,7 @@
 </file>
 
 <file path=word/header3.xml><?xml version="1.0" encoding="utf-8"?>
-<w:hdr xmlns:ve="http://schemas.openxmlformats.org/markup-compatibility/2006" xmlns:o="urn:schemas-microsoft-com:office:office" xmlns:r="http://schemas.openxmlformats.org/officeDocument/2006/relationships" xmlns:m="http://schemas.openxmlformats.org/officeDocument/2006/math" xmlns:v="urn:schemas-microsoft-com:vml" xmlns:wp="http://schemas.openxmlformats.org/drawingml/2006/wordprocessingDrawing" xmlns:w10="urn:schemas-microsoft-com:office:word" xmlns:w="http://schemas.openxmlformats.org/wordprocessingml/2006/main" xmlns:wne="http://schemas.microsoft.com/office/word/2006/wordml">
+<w:hdr xmlns:wpc="http://schemas.microsoft.com/office/word/2010/wordprocessingCanvas" xmlns:mc="http://schemas.openxmlformats.org/markup-compatibility/2006" xmlns:o="urn:schemas-microsoft-com:office:office" xmlns:r="http://schemas.openxmlformats.org/officeDocument/2006/relationships" xmlns:m="http://schemas.openxmlformats.org/officeDocument/2006/math" xmlns:v="urn:schemas-microsoft-com:vml" xmlns:wp14="http://schemas.microsoft.com/office/word/2010/wordprocessingDrawing" xmlns:wp="http://schemas.openxmlformats.org/drawingml/2006/wordprocessingDrawing" xmlns:w10="urn:schemas-microsoft-com:office:word" xmlns:w="http://schemas.openxmlformats.org/wordprocessingml/2006/main" xmlns:w14="http://schemas.microsoft.com/office/word/2010/wordml" xmlns:wpg="http://schemas.microsoft.com/office/word/2010/wordprocessingGroup" xmlns:wpi="http://schemas.microsoft.com/office/word/2010/wordprocessingInk" xmlns:wne="http://schemas.microsoft.com/office/word/2006/wordml" xmlns:wps="http://schemas.microsoft.com/office/word/2010/wordprocessingShape" mc:Ignorable="w14 wp14">
   <w:p>
     <w:pPr>
       <w:pStyle w:val="Encabezado"/>
@@ -1217,7 +1244,7 @@
 </file>
 
 <file path=word/numbering.xml><?xml version="1.0" encoding="utf-8"?>
-<w:numbering xmlns:ve="http://schemas.openxmlformats.org/markup-compatibility/2006" xmlns:o="urn:schemas-microsoft-com:office:office" xmlns:r="http://schemas.openxmlformats.org/officeDocument/2006/relationships" xmlns:m="http://schemas.openxmlformats.org/officeDocument/2006/math" xmlns:v="urn:schemas-microsoft-com:vml" xmlns:wp="http://schemas.openxmlformats.org/drawingml/2006/wordprocessingDrawing" xmlns:w10="urn:schemas-microsoft-com:office:word" xmlns:w="http://schemas.openxmlformats.org/wordprocessingml/2006/main" xmlns:wne="http://schemas.microsoft.com/office/word/2006/wordml">
+<w:numbering xmlns:wpc="http://schemas.microsoft.com/office/word/2010/wordprocessingCanvas" xmlns:mc="http://schemas.openxmlformats.org/markup-compatibility/2006" xmlns:o="urn:schemas-microsoft-com:office:office" xmlns:r="http://schemas.openxmlformats.org/officeDocument/2006/relationships" xmlns:m="http://schemas.openxmlformats.org/officeDocument/2006/math" xmlns:v="urn:schemas-microsoft-com:vml" xmlns:wp14="http://schemas.microsoft.com/office/word/2010/wordprocessingDrawing" xmlns:wp="http://schemas.openxmlformats.org/drawingml/2006/wordprocessingDrawing" xmlns:w10="urn:schemas-microsoft-com:office:word" xmlns:w="http://schemas.openxmlformats.org/wordprocessingml/2006/main" xmlns:w14="http://schemas.microsoft.com/office/word/2010/wordml" xmlns:wpg="http://schemas.microsoft.com/office/word/2010/wordprocessingGroup" xmlns:wpi="http://schemas.microsoft.com/office/word/2010/wordprocessingInk" xmlns:wne="http://schemas.microsoft.com/office/word/2006/wordml" xmlns:wps="http://schemas.microsoft.com/office/word/2010/wordprocessingShape" mc:Ignorable="w14 wp14">
   <w:abstractNum w:abstractNumId="0">
     <w:nsid w:val="292E7EEF"/>
     <w:multiLevelType w:val="hybridMultilevel"/>
@@ -1314,7 +1341,7 @@
 </file>
 
 <file path=word/styles.xml><?xml version="1.0" encoding="utf-8"?>
-<w:styles xmlns:r="http://schemas.openxmlformats.org/officeDocument/2006/relationships" xmlns:w="http://schemas.openxmlformats.org/wordprocessingml/2006/main">
+<w:styles xmlns:mc="http://schemas.openxmlformats.org/markup-compatibility/2006" xmlns:r="http://schemas.openxmlformats.org/officeDocument/2006/relationships" xmlns:w="http://schemas.openxmlformats.org/wordprocessingml/2006/main" xmlns:w14="http://schemas.microsoft.com/office/word/2010/wordml" mc:Ignorable="w14">
   <w:docDefaults>
     <w:rPrDefault>
       <w:rPr>
@@ -1485,7 +1512,6 @@
     <w:uiPriority w:val="99"/>
     <w:semiHidden/>
     <w:unhideWhenUsed/>
-    <w:qFormat/>
     <w:tblPr>
       <w:tblInd w:w="0" w:type="dxa"/>
       <w:tblCellMar>
@@ -1677,6 +1703,8 @@
     <w:rPr>
       <w:b/>
       <w:bCs/>
+      <w:sz w:val="20"/>
+      <w:szCs w:val="20"/>
     </w:rPr>
   </w:style>
 </w:styles>
@@ -1984,7 +2012,7 @@
 </file>
 
 <file path=word/glossary/document.xml><?xml version="1.0" encoding="utf-8"?>
-<w:glossaryDocument xmlns:ve="http://schemas.openxmlformats.org/markup-compatibility/2006" xmlns:o="urn:schemas-microsoft-com:office:office" xmlns:r="http://schemas.openxmlformats.org/officeDocument/2006/relationships" xmlns:m="http://schemas.openxmlformats.org/officeDocument/2006/math" xmlns:v="urn:schemas-microsoft-com:vml" xmlns:wp="http://schemas.openxmlformats.org/drawingml/2006/wordprocessingDrawing" xmlns:w10="urn:schemas-microsoft-com:office:word" xmlns:w="http://schemas.openxmlformats.org/wordprocessingml/2006/main" xmlns:wne="http://schemas.microsoft.com/office/word/2006/wordml">
+<w:glossaryDocument xmlns:wpc="http://schemas.microsoft.com/office/word/2010/wordprocessingCanvas" xmlns:mc="http://schemas.openxmlformats.org/markup-compatibility/2006" xmlns:o="urn:schemas-microsoft-com:office:office" xmlns:r="http://schemas.openxmlformats.org/officeDocument/2006/relationships" xmlns:m="http://schemas.openxmlformats.org/officeDocument/2006/math" xmlns:v="urn:schemas-microsoft-com:vml" xmlns:wp14="http://schemas.microsoft.com/office/word/2010/wordprocessingDrawing" xmlns:wp="http://schemas.openxmlformats.org/drawingml/2006/wordprocessingDrawing" xmlns:w10="urn:schemas-microsoft-com:office:word" xmlns:w="http://schemas.openxmlformats.org/wordprocessingml/2006/main" xmlns:w14="http://schemas.microsoft.com/office/word/2010/wordml" xmlns:wpg="http://schemas.microsoft.com/office/word/2010/wordprocessingGroup" xmlns:wpi="http://schemas.microsoft.com/office/word/2010/wordprocessingInk" xmlns:wne="http://schemas.microsoft.com/office/word/2006/wordml" xmlns:wps="http://schemas.microsoft.com/office/word/2010/wordprocessingShape" mc:Ignorable="w14 wp14">
   <w:docParts>
     <w:docPart>
       <w:docPartPr>
@@ -2023,7 +2051,7 @@
 </file>
 
 <file path=word/glossary/fontTable.xml><?xml version="1.0" encoding="utf-8"?>
-<w:fonts xmlns:r="http://schemas.openxmlformats.org/officeDocument/2006/relationships" xmlns:w="http://schemas.openxmlformats.org/wordprocessingml/2006/main">
+<w:fonts xmlns:mc="http://schemas.openxmlformats.org/markup-compatibility/2006" xmlns:r="http://schemas.openxmlformats.org/officeDocument/2006/relationships" xmlns:w="http://schemas.openxmlformats.org/wordprocessingml/2006/main" xmlns:w14="http://schemas.microsoft.com/office/word/2010/wordml" mc:Ignorable="w14">
   <w:font w:name="Times New Roman">
     <w:panose1 w:val="02020603050405020304"/>
     <w:charset w:val="00"/>
@@ -2063,13 +2091,14 @@
 </file>
 
 <file path=word/glossary/settings.xml><?xml version="1.0" encoding="utf-8"?>
-<w:settings xmlns:o="urn:schemas-microsoft-com:office:office" xmlns:r="http://schemas.openxmlformats.org/officeDocument/2006/relationships" xmlns:m="http://schemas.openxmlformats.org/officeDocument/2006/math" xmlns:v="urn:schemas-microsoft-com:vml" xmlns:w10="urn:schemas-microsoft-com:office:word" xmlns:w="http://schemas.openxmlformats.org/wordprocessingml/2006/main" xmlns:sl="http://schemas.openxmlformats.org/schemaLibrary/2006/main">
+<w:settings xmlns:mc="http://schemas.openxmlformats.org/markup-compatibility/2006" xmlns:o="urn:schemas-microsoft-com:office:office" xmlns:r="http://schemas.openxmlformats.org/officeDocument/2006/relationships" xmlns:m="http://schemas.openxmlformats.org/officeDocument/2006/math" xmlns:v="urn:schemas-microsoft-com:vml" xmlns:w10="urn:schemas-microsoft-com:office:word" xmlns:w="http://schemas.openxmlformats.org/wordprocessingml/2006/main" xmlns:w14="http://schemas.microsoft.com/office/word/2010/wordml" xmlns:sl="http://schemas.openxmlformats.org/schemaLibrary/2006/main" mc:Ignorable="w14">
   <w:view w:val="normal"/>
   <w:defaultTabStop w:val="708"/>
   <w:hyphenationZone w:val="425"/>
   <w:characterSpacingControl w:val="doNotCompress"/>
   <w:compat>
     <w:useFELayout/>
+    <w:compatSetting w:name="compatibilityMode" w:uri="http://schemas.microsoft.com/office/word" w:val="12"/>
   </w:compat>
   <w:rsids>
     <w:rsidRoot w:val="002E1A30"/>
@@ -2077,6 +2106,7 @@
     <w:rsid w:val="003B6259"/>
     <w:rsid w:val="0069718B"/>
     <w:rsid w:val="00C041D4"/>
+    <w:rsid w:val="00C469AF"/>
   </w:rsids>
   <m:mathPr>
     <m:mathFont m:val="Cambria Math"/>
@@ -2094,12 +2124,12 @@
   <w:themeFontLang w:val="es-ES"/>
   <w:clrSchemeMapping w:bg1="light1" w:t1="dark1" w:bg2="light2" w:t2="dark2" w:accent1="accent1" w:accent2="accent2" w:accent3="accent3" w:accent4="accent4" w:accent5="accent5" w:accent6="accent6" w:hyperlink="hyperlink" w:followedHyperlink="followedHyperlink"/>
   <w:decimalSymbol w:val=","/>
-  <w:listSeparator w:val=";"/>
+  <w:listSeparator w:val=","/>
 </w:settings>
 </file>
 
 <file path=word/glossary/styles.xml><?xml version="1.0" encoding="utf-8"?>
-<w:styles xmlns:r="http://schemas.openxmlformats.org/officeDocument/2006/relationships" xmlns:w="http://schemas.openxmlformats.org/wordprocessingml/2006/main">
+<w:styles xmlns:mc="http://schemas.openxmlformats.org/markup-compatibility/2006" xmlns:r="http://schemas.openxmlformats.org/officeDocument/2006/relationships" xmlns:w="http://schemas.openxmlformats.org/wordprocessingml/2006/main" xmlns:w14="http://schemas.microsoft.com/office/word/2010/wordml" mc:Ignorable="w14">
   <w:docDefaults>
     <w:rPrDefault>
       <w:rPr>
@@ -2270,7 +2300,6 @@
     <w:uiPriority w:val="99"/>
     <w:semiHidden/>
     <w:unhideWhenUsed/>
-    <w:qFormat/>
     <w:tblPr>
       <w:tblInd w:w="0" w:type="dxa"/>
       <w:tblCellMar>
@@ -2298,8 +2327,198 @@
 </w:styles>
 </file>
 
+<file path=word/glossary/stylesWithEffects.xml><?xml version="1.0" encoding="utf-8"?>
+<w:styles xmlns:wpc="http://schemas.microsoft.com/office/word/2010/wordprocessingCanvas" xmlns:mc="http://schemas.openxmlformats.org/markup-compatibility/2006" xmlns:o="urn:schemas-microsoft-com:office:office" xmlns:r="http://schemas.openxmlformats.org/officeDocument/2006/relationships" xmlns:m="http://schemas.openxmlformats.org/officeDocument/2006/math" xmlns:v="urn:schemas-microsoft-com:vml" xmlns:wp14="http://schemas.microsoft.com/office/word/2010/wordprocessingDrawing" xmlns:wp="http://schemas.openxmlformats.org/drawingml/2006/wordprocessingDrawing" xmlns:w10="urn:schemas-microsoft-com:office:word" xmlns:w="http://schemas.openxmlformats.org/wordprocessingml/2006/main" xmlns:w14="http://schemas.microsoft.com/office/word/2010/wordml" xmlns:wpg="http://schemas.microsoft.com/office/word/2010/wordprocessingGroup" xmlns:wpi="http://schemas.microsoft.com/office/word/2010/wordprocessingInk" xmlns:wne="http://schemas.microsoft.com/office/word/2006/wordml" xmlns:wps="http://schemas.microsoft.com/office/word/2010/wordprocessingShape" mc:Ignorable="w14 wp14">
+  <w:docDefaults>
+    <w:rPrDefault>
+      <w:rPr>
+        <w:rFonts w:asciiTheme="minorHAnsi" w:eastAsiaTheme="minorEastAsia" w:hAnsiTheme="minorHAnsi" w:cstheme="minorBidi"/>
+        <w:sz w:val="22"/>
+        <w:szCs w:val="22"/>
+        <w:lang w:val="es-AR" w:eastAsia="es-AR" w:bidi="ar-SA"/>
+      </w:rPr>
+    </w:rPrDefault>
+    <w:pPrDefault>
+      <w:pPr>
+        <w:spacing w:after="200" w:line="276" w:lineRule="auto"/>
+      </w:pPr>
+    </w:pPrDefault>
+  </w:docDefaults>
+  <w:latentStyles w:defLockedState="0" w:defUIPriority="99" w:defSemiHidden="1" w:defUnhideWhenUsed="1" w:defQFormat="0" w:count="267">
+    <w:lsdException w:name="Normal" w:semiHidden="0" w:uiPriority="0" w:unhideWhenUsed="0" w:qFormat="1"/>
+    <w:lsdException w:name="heading 1" w:semiHidden="0" w:uiPriority="9" w:unhideWhenUsed="0" w:qFormat="1"/>
+    <w:lsdException w:name="heading 2" w:uiPriority="9" w:qFormat="1"/>
+    <w:lsdException w:name="heading 3" w:uiPriority="9" w:qFormat="1"/>
+    <w:lsdException w:name="heading 4" w:uiPriority="9" w:qFormat="1"/>
+    <w:lsdException w:name="heading 5" w:uiPriority="9" w:qFormat="1"/>
+    <w:lsdException w:name="heading 6" w:uiPriority="9" w:qFormat="1"/>
+    <w:lsdException w:name="heading 7" w:uiPriority="9" w:qFormat="1"/>
+    <w:lsdException w:name="heading 8" w:uiPriority="9" w:qFormat="1"/>
+    <w:lsdException w:name="heading 9" w:uiPriority="9" w:qFormat="1"/>
+    <w:lsdException w:name="toc 1" w:uiPriority="39"/>
+    <w:lsdException w:name="toc 2" w:uiPriority="39"/>
+    <w:lsdException w:name="toc 3" w:uiPriority="39"/>
+    <w:lsdException w:name="toc 4" w:uiPriority="39"/>
+    <w:lsdException w:name="toc 5" w:uiPriority="39"/>
+    <w:lsdException w:name="toc 6" w:uiPriority="39"/>
+    <w:lsdException w:name="toc 7" w:uiPriority="39"/>
+    <w:lsdException w:name="toc 8" w:uiPriority="39"/>
+    <w:lsdException w:name="toc 9" w:uiPriority="39"/>
+    <w:lsdException w:name="caption" w:uiPriority="35" w:qFormat="1"/>
+    <w:lsdException w:name="Title" w:semiHidden="0" w:uiPriority="10" w:unhideWhenUsed="0" w:qFormat="1"/>
+    <w:lsdException w:name="Default Paragraph Font" w:uiPriority="1"/>
+    <w:lsdException w:name="Subtitle" w:semiHidden="0" w:uiPriority="11" w:unhideWhenUsed="0" w:qFormat="1"/>
+    <w:lsdException w:name="Strong" w:semiHidden="0" w:uiPriority="22" w:unhideWhenUsed="0" w:qFormat="1"/>
+    <w:lsdException w:name="Emphasis" w:semiHidden="0" w:uiPriority="20" w:unhideWhenUsed="0" w:qFormat="1"/>
+    <w:lsdException w:name="Table Grid" w:semiHidden="0" w:uiPriority="59" w:unhideWhenUsed="0"/>
+    <w:lsdException w:name="Placeholder Text" w:unhideWhenUsed="0"/>
+    <w:lsdException w:name="No Spacing" w:semiHidden="0" w:uiPriority="1" w:unhideWhenUsed="0" w:qFormat="1"/>
+    <w:lsdException w:name="Light Shading" w:semiHidden="0" w:uiPriority="60" w:unhideWhenUsed="0"/>
+    <w:lsdException w:name="Light List" w:semiHidden="0" w:uiPriority="61" w:unhideWhenUsed="0"/>
+    <w:lsdException w:name="Light Grid" w:semiHidden="0" w:uiPriority="62" w:unhideWhenUsed="0"/>
+    <w:lsdException w:name="Medium Shading 1" w:semiHidden="0" w:uiPriority="63" w:unhideWhenUsed="0"/>
+    <w:lsdException w:name="Medium Shading 2" w:semiHidden="0" w:uiPriority="64" w:unhideWhenUsed="0"/>
+    <w:lsdException w:name="Medium List 1" w:semiHidden="0" w:uiPriority="65" w:unhideWhenUsed="0"/>
+    <w:lsdException w:name="Medium List 2" w:semiHidden="0" w:uiPriority="66" w:unhideWhenUsed="0"/>
+    <w:lsdException w:name="Medium Grid 1" w:semiHidden="0" w:uiPriority="67" w:unhideWhenUsed="0"/>
+    <w:lsdException w:name="Medium Grid 2" w:semiHidden="0" w:uiPriority="68" w:unhideWhenUsed="0"/>
+    <w:lsdException w:name="Medium Grid 3" w:semiHidden="0" w:uiPriority="69" w:unhideWhenUsed="0"/>
+    <w:lsdException w:name="Dark List" w:semiHidden="0" w:uiPriority="70" w:unhideWhenUsed="0"/>
+    <w:lsdException w:name="Colorful Shading" w:semiHidden="0" w:uiPriority="71" w:unhideWhenUsed="0"/>
+    <w:lsdException w:name="Colorful List" w:semiHidden="0" w:uiPriority="72" w:unhideWhenUsed="0"/>
+    <w:lsdException w:name="Colorful Grid" w:semiHidden="0" w:uiPriority="73" w:unhideWhenUsed="0"/>
+    <w:lsdException w:name="Light Shading Accent 1" w:semiHidden="0" w:uiPriority="60" w:unhideWhenUsed="0"/>
+    <w:lsdException w:name="Light List Accent 1" w:semiHidden="0" w:uiPriority="61" w:unhideWhenUsed="0"/>
+    <w:lsdException w:name="Light Grid Accent 1" w:semiHidden="0" w:uiPriority="62" w:unhideWhenUsed="0"/>
+    <w:lsdException w:name="Medium Shading 1 Accent 1" w:semiHidden="0" w:uiPriority="63" w:unhideWhenUsed="0"/>
+    <w:lsdException w:name="Medium Shading 2 Accent 1" w:semiHidden="0" w:uiPriority="64" w:unhideWhenUsed="0"/>
+    <w:lsdException w:name="Medium List 1 Accent 1" w:semiHidden="0" w:uiPriority="65" w:unhideWhenUsed="0"/>
+    <w:lsdException w:name="Revision" w:unhideWhenUsed="0"/>
+    <w:lsdException w:name="List Paragraph" w:semiHidden="0" w:uiPriority="34" w:unhideWhenUsed="0" w:qFormat="1"/>
+    <w:lsdException w:name="Quote" w:semiHidden="0" w:uiPriority="29" w:unhideWhenUsed="0" w:qFormat="1"/>
+    <w:lsdException w:name="Intense Quote" w:semiHidden="0" w:uiPriority="30" w:unhideWhenUsed="0" w:qFormat="1"/>
+    <w:lsdException w:name="Medium List 2 Accent 1" w:semiHidden="0" w:uiPriority="66" w:unhideWhenUsed="0"/>
+    <w:lsdException w:name="Medium Grid 1 Accent 1" w:semiHidden="0" w:uiPriority="67" w:unhideWhenUsed="0"/>
+    <w:lsdException w:name="Medium Grid 2 Accent 1" w:semiHidden="0" w:uiPriority="68" w:unhideWhenUsed="0"/>
+    <w:lsdException w:name="Medium Grid 3 Accent 1" w:semiHidden="0" w:uiPriority="69" w:unhideWhenUsed="0"/>
+    <w:lsdException w:name="Dark List Accent 1" w:semiHidden="0" w:uiPriority="70" w:unhideWhenUsed="0"/>
+    <w:lsdException w:name="Colorful Shading Accent 1" w:semiHidden="0" w:uiPriority="71" w:unhideWhenUsed="0"/>
+    <w:lsdException w:name="Colorful List Accent 1" w:semiHidden="0" w:uiPriority="72" w:unhideWhenUsed="0"/>
+    <w:lsdException w:name="Colorful Grid Accent 1" w:semiHidden="0" w:uiPriority="73" w:unhideWhenUsed="0"/>
+    <w:lsdException w:name="Light Shading Accent 2" w:semiHidden="0" w:uiPriority="60" w:unhideWhenUsed="0"/>
+    <w:lsdException w:name="Light List Accent 2" w:semiHidden="0" w:uiPriority="61" w:unhideWhenUsed="0"/>
+    <w:lsdException w:name="Light Grid Accent 2" w:semiHidden="0" w:uiPriority="62" w:unhideWhenUsed="0"/>
+    <w:lsdException w:name="Medium Shading 1 Accent 2" w:semiHidden="0" w:uiPriority="63" w:unhideWhenUsed="0"/>
+    <w:lsdException w:name="Medium Shading 2 Accent 2" w:semiHidden="0" w:uiPriority="64" w:unhideWhenUsed="0"/>
+    <w:lsdException w:name="Medium List 1 Accent 2" w:semiHidden="0" w:uiPriority="65" w:unhideWhenUsed="0"/>
+    <w:lsdException w:name="Medium List 2 Accent 2" w:semiHidden="0" w:uiPriority="66" w:unhideWhenUsed="0"/>
+    <w:lsdException w:name="Medium Grid 1 Accent 2" w:semiHidden="0" w:uiPriority="67" w:unhideWhenUsed="0"/>
+    <w:lsdException w:name="Medium Grid 2 Accent 2" w:semiHidden="0" w:uiPriority="68" w:unhideWhenUsed="0"/>
+    <w:lsdException w:name="Medium Grid 3 Accent 2" w:semiHidden="0" w:uiPriority="69" w:unhideWhenUsed="0"/>
+    <w:lsdException w:name="Dark List Accent 2" w:semiHidden="0" w:uiPriority="70" w:unhideWhenUsed="0"/>
+    <w:lsdException w:name="Colorful Shading Accent 2" w:semiHidden="0" w:uiPriority="71" w:unhideWhenUsed="0"/>
+    <w:lsdException w:name="Colorful List Accent 2" w:semiHidden="0" w:uiPriority="72" w:unhideWhenUsed="0"/>
+    <w:lsdException w:name="Colorful Grid Accent 2" w:semiHidden="0" w:uiPriority="73" w:unhideWhenUsed="0"/>
+    <w:lsdException w:name="Light Shading Accent 3" w:semiHidden="0" w:uiPriority="60" w:unhideWhenUsed="0"/>
+    <w:lsdException w:name="Light List Accent 3" w:semiHidden="0" w:uiPriority="61" w:unhideWhenUsed="0"/>
+    <w:lsdException w:name="Light Grid Accent 3" w:semiHidden="0" w:uiPriority="62" w:unhideWhenUsed="0"/>
+    <w:lsdException w:name="Medium Shading 1 Accent 3" w:semiHidden="0" w:uiPriority="63" w:unhideWhenUsed="0"/>
+    <w:lsdException w:name="Medium Shading 2 Accent 3" w:semiHidden="0" w:uiPriority="64" w:unhideWhenUsed="0"/>
+    <w:lsdException w:name="Medium List 1 Accent 3" w:semiHidden="0" w:uiPriority="65" w:unhideWhenUsed="0"/>
+    <w:lsdException w:name="Medium List 2 Accent 3" w:semiHidden="0" w:uiPriority="66" w:unhideWhenUsed="0"/>
+    <w:lsdException w:name="Medium Grid 1 Accent 3" w:semiHidden="0" w:uiPriority="67" w:unhideWhenUsed="0"/>
+    <w:lsdException w:name="Medium Grid 2 Accent 3" w:semiHidden="0" w:uiPriority="68" w:unhideWhenUsed="0"/>
+    <w:lsdException w:name="Medium Grid 3 Accent 3" w:semiHidden="0" w:uiPriority="69" w:unhideWhenUsed="0"/>
+    <w:lsdException w:name="Dark List Accent 3" w:semiHidden="0" w:uiPriority="70" w:unhideWhenUsed="0"/>
+    <w:lsdException w:name="Colorful Shading Accent 3" w:semiHidden="0" w:uiPriority="71" w:unhideWhenUsed="0"/>
+    <w:lsdException w:name="Colorful List Accent 3" w:semiHidden="0" w:uiPriority="72" w:unhideWhenUsed="0"/>
+    <w:lsdException w:name="Colorful Grid Accent 3" w:semiHidden="0" w:uiPriority="73" w:unhideWhenUsed="0"/>
+    <w:lsdException w:name="Light Shading Accent 4" w:semiHidden="0" w:uiPriority="60" w:unhideWhenUsed="0"/>
+    <w:lsdException w:name="Light List Accent 4" w:semiHidden="0" w:uiPriority="61" w:unhideWhenUsed="0"/>
+    <w:lsdException w:name="Light Grid Accent 4" w:semiHidden="0" w:uiPriority="62" w:unhideWhenUsed="0"/>
+    <w:lsdException w:name="Medium Shading 1 Accent 4" w:semiHidden="0" w:uiPriority="63" w:unhideWhenUsed="0"/>
+    <w:lsdException w:name="Medium Shading 2 Accent 4" w:semiHidden="0" w:uiPriority="64" w:unhideWhenUsed="0"/>
+    <w:lsdException w:name="Medium List 1 Accent 4" w:semiHidden="0" w:uiPriority="65" w:unhideWhenUsed="0"/>
+    <w:lsdException w:name="Medium List 2 Accent 4" w:semiHidden="0" w:uiPriority="66" w:unhideWhenUsed="0"/>
+    <w:lsdException w:name="Medium Grid 1 Accent 4" w:semiHidden="0" w:uiPriority="67" w:unhideWhenUsed="0"/>
+    <w:lsdException w:name="Medium Grid 2 Accent 4" w:semiHidden="0" w:uiPriority="68" w:unhideWhenUsed="0"/>
+    <w:lsdException w:name="Medium Grid 3 Accent 4" w:semiHidden="0" w:uiPriority="69" w:unhideWhenUsed="0"/>
+    <w:lsdException w:name="Dark List Accent 4" w:semiHidden="0" w:uiPriority="70" w:unhideWhenUsed="0"/>
+    <w:lsdException w:name="Colorful Shading Accent 4" w:semiHidden="0" w:uiPriority="71" w:unhideWhenUsed="0"/>
+    <w:lsdException w:name="Colorful List Accent 4" w:semiHidden="0" w:uiPriority="72" w:unhideWhenUsed="0"/>
+    <w:lsdException w:name="Colorful Grid Accent 4" w:semiHidden="0" w:uiPriority="73" w:unhideWhenUsed="0"/>
+    <w:lsdException w:name="Light Shading Accent 5" w:semiHidden="0" w:uiPriority="60" w:unhideWhenUsed="0"/>
+    <w:lsdException w:name="Light List Accent 5" w:semiHidden="0" w:uiPriority="61" w:unhideWhenUsed="0"/>
+    <w:lsdException w:name="Light Grid Accent 5" w:semiHidden="0" w:uiPriority="62" w:unhideWhenUsed="0"/>
+    <w:lsdException w:name="Medium Shading 1 Accent 5" w:semiHidden="0" w:uiPriority="63" w:unhideWhenUsed="0"/>
+    <w:lsdException w:name="Medium Shading 2 Accent 5" w:semiHidden="0" w:uiPriority="64" w:unhideWhenUsed="0"/>
+    <w:lsdException w:name="Medium List 1 Accent 5" w:semiHidden="0" w:uiPriority="65" w:unhideWhenUsed="0"/>
+    <w:lsdException w:name="Medium List 2 Accent 5" w:semiHidden="0" w:uiPriority="66" w:unhideWhenUsed="0"/>
+    <w:lsdException w:name="Medium Grid 1 Accent 5" w:semiHidden="0" w:uiPriority="67" w:unhideWhenUsed="0"/>
+    <w:lsdException w:name="Medium Grid 2 Accent 5" w:semiHidden="0" w:uiPriority="68" w:unhideWhenUsed="0"/>
+    <w:lsdException w:name="Medium Grid 3 Accent 5" w:semiHidden="0" w:uiPriority="69" w:unhideWhenUsed="0"/>
+    <w:lsdException w:name="Dark List Accent 5" w:semiHidden="0" w:uiPriority="70" w:unhideWhenUsed="0"/>
+    <w:lsdException w:name="Colorful Shading Accent 5" w:semiHidden="0" w:uiPriority="71" w:unhideWhenUsed="0"/>
+    <w:lsdException w:name="Colorful List Accent 5" w:semiHidden="0" w:uiPriority="72" w:unhideWhenUsed="0"/>
+    <w:lsdException w:name="Colorful Grid Accent 5" w:semiHidden="0" w:uiPriority="73" w:unhideWhenUsed="0"/>
+    <w:lsdException w:name="Light Shading Accent 6" w:semiHidden="0" w:uiPriority="60" w:unhideWhenUsed="0"/>
+    <w:lsdException w:name="Light List Accent 6" w:semiHidden="0" w:uiPriority="61" w:unhideWhenUsed="0"/>
+    <w:lsdException w:name="Light Grid Accent 6" w:semiHidden="0" w:uiPriority="62" w:unhideWhenUsed="0"/>
+    <w:lsdException w:name="Medium Shading 1 Accent 6" w:semiHidden="0" w:uiPriority="63" w:unhideWhenUsed="0"/>
+    <w:lsdException w:name="Medium Shading 2 Accent 6" w:semiHidden="0" w:uiPriority="64" w:unhideWhenUsed="0"/>
+    <w:lsdException w:name="Medium List 1 Accent 6" w:semiHidden="0" w:uiPriority="65" w:unhideWhenUsed="0"/>
+    <w:lsdException w:name="Medium List 2 Accent 6" w:semiHidden="0" w:uiPriority="66" w:unhideWhenUsed="0"/>
+    <w:lsdException w:name="Medium Grid 1 Accent 6" w:semiHidden="0" w:uiPriority="67" w:unhideWhenUsed="0"/>
+    <w:lsdException w:name="Medium Grid 2 Accent 6" w:semiHidden="0" w:uiPriority="68" w:unhideWhenUsed="0"/>
+    <w:lsdException w:name="Medium Grid 3 Accent 6" w:semiHidden="0" w:uiPriority="69" w:unhideWhenUsed="0"/>
+    <w:lsdException w:name="Dark List Accent 6" w:semiHidden="0" w:uiPriority="70" w:unhideWhenUsed="0"/>
+    <w:lsdException w:name="Colorful Shading Accent 6" w:semiHidden="0" w:uiPriority="71" w:unhideWhenUsed="0"/>
+    <w:lsdException w:name="Colorful List Accent 6" w:semiHidden="0" w:uiPriority="72" w:unhideWhenUsed="0"/>
+    <w:lsdException w:name="Colorful Grid Accent 6" w:semiHidden="0" w:uiPriority="73" w:unhideWhenUsed="0"/>
+    <w:lsdException w:name="Subtle Emphasis" w:semiHidden="0" w:uiPriority="19" w:unhideWhenUsed="0" w:qFormat="1"/>
+    <w:lsdException w:name="Intense Emphasis" w:semiHidden="0" w:uiPriority="21" w:unhideWhenUsed="0" w:qFormat="1"/>
+    <w:lsdException w:name="Subtle Reference" w:semiHidden="0" w:uiPriority="31" w:unhideWhenUsed="0" w:qFormat="1"/>
+    <w:lsdException w:name="Intense Reference" w:semiHidden="0" w:uiPriority="32" w:unhideWhenUsed="0" w:qFormat="1"/>
+    <w:lsdException w:name="Book Title" w:semiHidden="0" w:uiPriority="33" w:unhideWhenUsed="0" w:qFormat="1"/>
+    <w:lsdException w:name="Bibliography" w:uiPriority="37"/>
+    <w:lsdException w:name="TOC Heading" w:uiPriority="39" w:qFormat="1"/>
+  </w:latentStyles>
+  <w:style w:type="paragraph" w:default="1" w:styleId="Normal">
+    <w:name w:val="Normal"/>
+    <w:qFormat/>
+  </w:style>
+  <w:style w:type="character" w:default="1" w:styleId="Fuentedeprrafopredeter">
+    <w:name w:val="Default Paragraph Font"/>
+    <w:uiPriority w:val="1"/>
+    <w:semiHidden/>
+    <w:unhideWhenUsed/>
+  </w:style>
+  <w:style w:type="table" w:default="1" w:styleId="Tablanormal">
+    <w:name w:val="Normal Table"/>
+    <w:uiPriority w:val="99"/>
+    <w:semiHidden/>
+    <w:unhideWhenUsed/>
+    <w:tblPr>
+      <w:tblInd w:w="0" w:type="dxa"/>
+      <w:tblCellMar>
+        <w:top w:w="0" w:type="dxa"/>
+        <w:left w:w="108" w:type="dxa"/>
+        <w:bottom w:w="0" w:type="dxa"/>
+        <w:right w:w="108" w:type="dxa"/>
+      </w:tblCellMar>
+    </w:tblPr>
+  </w:style>
+  <w:style w:type="numbering" w:default="1" w:styleId="Sinlista">
+    <w:name w:val="No List"/>
+    <w:uiPriority w:val="99"/>
+    <w:semiHidden/>
+    <w:unhideWhenUsed/>
+  </w:style>
+</w:styles>
+</file>
+
 <file path=word/glossary/webSettings.xml><?xml version="1.0" encoding="utf-8"?>
-<w:webSettings xmlns:r="http://schemas.openxmlformats.org/officeDocument/2006/relationships" xmlns:w="http://schemas.openxmlformats.org/wordprocessingml/2006/main">
+<w:webSettings xmlns:mc="http://schemas.openxmlformats.org/markup-compatibility/2006" xmlns:r="http://schemas.openxmlformats.org/officeDocument/2006/relationships" xmlns:w="http://schemas.openxmlformats.org/wordprocessingml/2006/main" xmlns:w14="http://schemas.microsoft.com/office/word/2010/wordml" mc:Ignorable="w14">
   <w:optimizeForBrowser/>
   <w:allowPNG/>
 </w:webSettings>

</xml_diff>